<commit_message>
Recompiled reports and test install to dev environment.
</commit_message>
<xml_diff>
--- a/BryanA-DevelopmentsApp/Objects/ReportLayouts/InvoiceShptEmailBody.docx
+++ b/BryanA-DevelopmentsApp/Objects/ReportLayouts/InvoiceShptEmailBody.docx
@@ -30,12 +30,12 @@
             <w:szCs w:val="20"/>
           </w:rPr>
           <w:alias w:val="#Nav: /SalesInvHeader/Username"/>
-          <w:tag w:val="#Nav: BA Invoice/Shpt Email Body/50090"/>
+          <w:tag w:val="#Nav: BA_Invoice_Shpt_Email_Body/50090"/>
           <w:id w:val="-811799086"/>
           <w:placeholder>
             <w:docPart w:val="A576D4CC4ECA495D9959CF4F7BC8AA0A"/>
           </w:placeholder>
-          <w:dataBinding w:prefixMappings="xmlns:ns0='urn:microsoft-dynamics-nav/reports/BA Invoice/Shpt Email Body/50090/'" w:xpath="/ns0:NavWordReportXmlPart[1]/ns0:SalesInvHeader[1]/ns0:Username[1]" w:storeItemID="{79838552-8CC4-40BB-84AD-F1C3DB01A5D4}"/>
+          <w:dataBinding w:prefixMappings="xmlns:ns0='urn:microsoft-dynamics-nav/reports/BA_Invoice_Shpt_Email_Body/50090/'" w:xpath="/ns0:NavWordReportXmlPart[1]/ns0:SalesInvHeader[1]/ns0:Username[1]" w:storeItemID="{79838552-8CC4-40BB-84AD-F1C3DB01A5D4}"/>
           <w:text/>
         </w:sdtPr>
         <w:sdtContent>
@@ -75,12 +75,12 @@
             <w:szCs w:val="20"/>
           </w:rPr>
           <w:alias w:val="#Nav: /SalesInvHeader/CompanyName"/>
-          <w:tag w:val="#Nav: BA Invoice/Shpt Email Body/50090"/>
+          <w:tag w:val="#Nav: BA_Invoice_Shpt_Email_Body/50090"/>
           <w:id w:val="-1150513000"/>
           <w:placeholder>
             <w:docPart w:val="DefaultPlaceholder_-1854013440"/>
           </w:placeholder>
-          <w:dataBinding w:prefixMappings="xmlns:ns0='urn:microsoft-dynamics-nav/reports/BA Invoice/Shpt Email Body/50090/'" w:xpath="/ns0:NavWordReportXmlPart[1]/ns0:SalesInvHeader[1]/ns0:CompanyName[1]" w:storeItemID="{79838552-8CC4-40BB-84AD-F1C3DB01A5D4}"/>
+          <w:dataBinding w:prefixMappings="xmlns:ns0='urn:microsoft-dynamics-nav/reports/BA_Invoice_Shpt_Email_Body/50090/'" w:xpath="/ns0:NavWordReportXmlPart[1]/ns0:SalesInvHeader[1]/ns0:CompanyName[1]" w:storeItemID="{79838552-8CC4-40BB-84AD-F1C3DB01A5D4}"/>
           <w:text/>
         </w:sdtPr>
         <w:sdtContent>
@@ -118,10 +118,10 @@
         <w:tblStyle w:val="TableGrid"/>
         <w:tblW w:w="0" w:type="auto"/>
         <w:tblBorders>
-          <w:left w:val="none" w:sz="0" w:space="0" w:color="auto"/>
-          <w:right w:val="none" w:sz="0" w:space="0" w:color="auto"/>
-          <w:insideH w:val="none" w:sz="0" w:space="0" w:color="auto"/>
-          <w:insideV w:val="none" w:sz="0" w:space="0" w:color="auto"/>
+          <w:left w:val="none" w:color="auto" w:sz="0" w:space="0"/>
+          <w:right w:val="none" w:color="auto" w:sz="0" w:space="0"/>
+          <w:insideH w:val="none" w:color="auto" w:sz="0" w:space="0"/>
+          <w:insideV w:val="none" w:color="auto" w:sz="0" w:space="0"/>
         </w:tblBorders>
         <w:tblLook w:val="04A0" w:firstRow="1" w:lastRow="0" w:firstColumn="1" w:lastColumn="0" w:noHBand="0" w:noVBand="1"/>
       </w:tblPr>
@@ -166,12 +166,12 @@
                   <w:szCs w:val="26"/>
                 </w:rPr>
                 <w:alias w:val="#Nav: /SalesInvHeader/No"/>
-                <w:tag w:val="#Nav: BA Invoice/Shpt Email Body/50090"/>
+                <w:tag w:val="#Nav: BA_Invoice_Shpt_Email_Body/50090"/>
                 <w:id w:val="555053876"/>
                 <w:placeholder>
                   <w:docPart w:val="9325301B213E4F2E91E5780082E12BB4"/>
                 </w:placeholder>
-                <w:dataBinding w:prefixMappings="xmlns:ns0='urn:microsoft-dynamics-nav/reports/BA Invoice/Shpt Email Body/50090/'" w:xpath="/ns0:NavWordReportXmlPart[1]/ns0:SalesInvHeader[1]/ns0:No[1]" w:storeItemID="{79838552-8CC4-40BB-84AD-F1C3DB01A5D4}"/>
+                <w:dataBinding w:prefixMappings="xmlns:ns0='urn:microsoft-dynamics-nav/reports/BA_Invoice_Shpt_Email_Body/50090/'" w:xpath="/ns0:NavWordReportXmlPart[1]/ns0:SalesInvHeader[1]/ns0:No[1]" w:storeItemID="{79838552-8CC4-40BB-84AD-F1C3DB01A5D4}"/>
                 <w:text/>
               </w:sdtPr>
               <w:sdtContent>
@@ -204,12 +204,12 @@
                   <w:szCs w:val="26"/>
                 </w:rPr>
                 <w:alias w:val="#Nav: /SalesInvHeader/ApprovalAction"/>
-                <w:tag w:val="#Nav: BA Invoice/Shpt Email Body/50090"/>
+                <w:tag w:val="#Nav: BA_Invoice_Shpt_Email_Body/50090"/>
                 <w:id w:val="1333873957"/>
                 <w:placeholder>
                   <w:docPart w:val="9325301B213E4F2E91E5780082E12BB4"/>
                 </w:placeholder>
-                <w:dataBinding w:prefixMappings="xmlns:ns0='urn:microsoft-dynamics-nav/reports/BA Invoice/Shpt Email Body/50090/'" w:xpath="/ns0:NavWordReportXmlPart[1]/ns0:SalesInvHeader[1]/ns0:ApprovalAction[1]" w:storeItemID="{79838552-8CC4-40BB-84AD-F1C3DB01A5D4}"/>
+                <w:dataBinding w:prefixMappings="xmlns:ns0='urn:microsoft-dynamics-nav/reports/BA_Invoice_Shpt_Email_Body/50090/'" w:xpath="/ns0:NavWordReportXmlPart[1]/ns0:SalesInvHeader[1]/ns0:ApprovalAction[1]" w:storeItemID="{79838552-8CC4-40BB-84AD-F1C3DB01A5D4}"/>
                 <w:text/>
               </w:sdtPr>
               <w:sdtContent>
@@ -263,12 +263,12 @@
                   <w:szCs w:val="20"/>
                 </w:rPr>
                 <w:alias w:val="#Nav: /SalesInvHeader/CustomerName"/>
-                <w:tag w:val="#Nav: BA Invoice/Shpt Email Body/50090"/>
+                <w:tag w:val="#Nav: BA_Invoice_Shpt_Email_Body/50090"/>
                 <w:id w:val="1447267201"/>
                 <w:placeholder>
                   <w:docPart w:val="EA249C57D5734A398C5BF9EDBB8ADA2D"/>
                 </w:placeholder>
-                <w:dataBinding w:prefixMappings="xmlns:ns0='urn:microsoft-dynamics-nav/reports/BA Invoice/Shpt Email Body/50090/'" w:xpath="/ns0:NavWordReportXmlPart[1]/ns0:SalesInvHeader[1]/ns0:CustomerName[1]" w:storeItemID="{79838552-8CC4-40BB-84AD-F1C3DB01A5D4}"/>
+                <w:dataBinding w:prefixMappings="xmlns:ns0='urn:microsoft-dynamics-nav/reports/BA_Invoice_Shpt_Email_Body/50090/'" w:xpath="/ns0:NavWordReportXmlPart[1]/ns0:SalesInvHeader[1]/ns0:CustomerName[1]" w:storeItemID="{79838552-8CC4-40BB-84AD-F1C3DB01A5D4}"/>
                 <w:text/>
               </w:sdtPr>
               <w:sdtContent>
@@ -301,12 +301,12 @@
                   <w:szCs w:val="20"/>
                 </w:rPr>
                 <w:alias w:val="#Nav: /SalesInvHeader/CustomerNo"/>
-                <w:tag w:val="#Nav: BA Invoice/Shpt Email Body/50090"/>
+                <w:tag w:val="#Nav: BA_Invoice_Shpt_Email_Body/50090"/>
                 <w:id w:val="-644123380"/>
                 <w:placeholder>
                   <w:docPart w:val="EA249C57D5734A398C5BF9EDBB8ADA2D"/>
                 </w:placeholder>
-                <w:dataBinding w:prefixMappings="xmlns:ns0='urn:microsoft-dynamics-nav/reports/BA Invoice/Shpt Email Body/50090/'" w:xpath="/ns0:NavWordReportXmlPart[1]/ns0:SalesInvHeader[1]/ns0:CustomerNo[1]" w:storeItemID="{79838552-8CC4-40BB-84AD-F1C3DB01A5D4}"/>
+                <w:dataBinding w:prefixMappings="xmlns:ns0='urn:microsoft-dynamics-nav/reports/BA_Invoice_Shpt_Email_Body/50090/'" w:xpath="/ns0:NavWordReportXmlPart[1]/ns0:SalesInvHeader[1]/ns0:CustomerNo[1]" w:storeItemID="{79838552-8CC4-40BB-84AD-F1C3DB01A5D4}"/>
                 <w:text/>
               </w:sdtPr>
               <w:sdtContent>
@@ -346,12 +346,12 @@
                 <w:u w:val="single"/>
               </w:rPr>
               <w:alias w:val="#Nav: /SalesInvHeader/OrderLink_Url"/>
-              <w:tag w:val="#Nav: BA Invoice/Shpt Email Body/50090"/>
+              <w:tag w:val="#Nav: BA_Invoice_Shpt_Email_Body/50090"/>
               <w:id w:val="-1001430089"/>
               <w:placeholder>
                 <w:docPart w:val="0933EDDE22A6480F94AF5BE53E88EDA2"/>
               </w:placeholder>
-              <w:dataBinding w:prefixMappings="xmlns:ns0='urn:microsoft-dynamics-nav/reports/BA Invoice/Shpt Email Body/50090/'" w:xpath="/ns0:NavWordReportXmlPart[1]/ns0:SalesInvHeader[1]/ns0:OrderLink_Url[1]" w:storeItemID="{79838552-8CC4-40BB-84AD-F1C3DB01A5D4}"/>
+              <w:dataBinding w:prefixMappings="xmlns:ns0='urn:microsoft-dynamics-nav/reports/BA_Invoice_Shpt_Email_Body/50090/'" w:xpath="/ns0:NavWordReportXmlPart[1]/ns0:SalesInvHeader[1]/ns0:OrderLink_Url[1]" w:storeItemID="{79838552-8CC4-40BB-84AD-F1C3DB01A5D4}"/>
               <w:text/>
             </w:sdtPr>
             <w:sdtContent>
@@ -1903,7 +1903,9 @@
 </a:theme>
 </file>
 
-<file path=customXml/item1.xml>��< ? x m l   v e r s i o n = " 1 . 0 "   e n c o d i n g = " u t f - 1 6 " ? > < N a v W o r d R e p o r t X m l P a r t   x m l n s = " u r n : m i c r o s o f t - d y n a m i c s - n a v / r e p o r t s / B A   I n v o i c e / S h p t   E m a i l   B o d y / 5 0 0 9 0 / " > +<file path=customXml/item2.xml>��< ? x m l   v e r s i o n = " 1 . 0 "   e n c o d i n g = " u t f - 1 6 " ? > + 
+ < N a v W o r d R e p o r t X m l P a r t   x m l n s = " u r n : m i c r o s o f t - d y n a m i c s - n a v / r e p o r t s / B A _ I n v o i c e _ S h p t _ E m a i l _ B o d y / 5 0 0 9 0 / " >   
      < S a l e s I n v H e a d e r >   
@@ -1926,12 +1928,4 @@
      < / S a l e s I n v H e a d e r >   
  < / N a v W o r d R e p o r t X m l P a r t > 
-</file>
-
-<file path=customXml/itemProps1.xml><?xml version="1.0" encoding="utf-8"?>
-<ds:datastoreItem xmlns:ds="http://schemas.openxmlformats.org/officeDocument/2006/customXml" ds:itemID="{79838552-8CC4-40BB-84AD-F1C3DB01A5D4}">
-  <ds:schemaRefs>
-    <ds:schemaRef ds:uri="urn:microsoft-dynamics-nav/reports/BA Invoice/Shpt Email Body/50090/"/>
-  </ds:schemaRefs>
-</ds:datastoreItem>
 </file>
</xml_diff>